<commit_message>
fix and make adaboost faster
</commit_message>
<xml_diff>
--- a/Final Report.docx
+++ b/Final Report.docx
@@ -96,17 +96,8 @@
           <w:sz w:val="28"/>
           <w:szCs w:val="28"/>
         </w:rPr>
-        <w:t xml:space="preserve">Tie </w:t>
-      </w:r>
-      <w:proofErr w:type="spellStart"/>
-      <w:r>
-        <w:rPr>
-          <w:sz w:val="28"/>
-          <w:szCs w:val="28"/>
-        </w:rPr>
-        <w:t>Lui</w:t>
-      </w:r>
-      <w:proofErr w:type="spellEnd"/>
+        <w:t>Tie Lui</w:t>
+      </w:r>
     </w:p>
     <w:p>
       <w:pPr>
@@ -149,7 +140,7 @@
           <w:sz w:val="32"/>
           <w:szCs w:val="32"/>
         </w:rPr>
-        <w:t xml:space="preserve">Face Detection using </w:t>
+        <w:t xml:space="preserve">Face Detection using AdaBoost and </w:t>
       </w:r>
       <w:proofErr w:type="spellStart"/>
       <w:r>
@@ -160,7 +151,7 @@
           <w:sz w:val="32"/>
           <w:szCs w:val="32"/>
         </w:rPr>
-        <w:t>AdaBoost</w:t>
+        <w:t>Haar</w:t>
       </w:r>
       <w:proofErr w:type="spellEnd"/>
       <w:r>
@@ -171,28 +162,6 @@
           <w:sz w:val="32"/>
           <w:szCs w:val="32"/>
         </w:rPr>
-        <w:t xml:space="preserve"> and </w:t>
-      </w:r>
-      <w:proofErr w:type="spellStart"/>
-      <w:r>
-        <w:rPr>
-          <w:rFonts w:ascii="Times New Roman" w:hAnsi="Times New Roman" w:cs="Times New Roman"/>
-          <w:b/>
-          <w:bCs/>
-          <w:sz w:val="32"/>
-          <w:szCs w:val="32"/>
-        </w:rPr>
-        <w:t>Haar</w:t>
-      </w:r>
-      <w:proofErr w:type="spellEnd"/>
-      <w:r>
-        <w:rPr>
-          <w:rFonts w:ascii="Times New Roman" w:hAnsi="Times New Roman" w:cs="Times New Roman"/>
-          <w:b/>
-          <w:bCs/>
-          <w:sz w:val="32"/>
-          <w:szCs w:val="32"/>
-        </w:rPr>
         <w:t xml:space="preserve"> Features</w:t>
       </w:r>
     </w:p>
@@ -300,7 +269,16 @@
           <w:sz w:val="36"/>
           <w:szCs w:val="36"/>
         </w:rPr>
-        <w:t>Date: December 5</w:t>
+        <w:t xml:space="preserve">Date: December </w:t>
+      </w:r>
+      <w:r>
+        <w:rPr>
+          <w:rFonts w:ascii="Times New Roman" w:hAnsi="Times New Roman" w:cs="Times New Roman"/>
+          <w:b/>
+          <w:sz w:val="36"/>
+          <w:szCs w:val="36"/>
+        </w:rPr>
+        <w:t>9</w:t>
       </w:r>
       <w:r>
         <w:rPr>
@@ -476,14 +454,16 @@
     <w:p>
       <w:pPr>
         <w:rPr>
-          <w:sz w:val="28"/>
-          <w:szCs w:val="28"/>
-        </w:rPr>
-      </w:pPr>
-      <w:r>
-        <w:rPr>
-          <w:sz w:val="28"/>
-          <w:szCs w:val="28"/>
+          <w:sz w:val="32"/>
+          <w:szCs w:val="32"/>
+          <w:u w:val="single"/>
+        </w:rPr>
+      </w:pPr>
+      <w:r>
+        <w:rPr>
+          <w:sz w:val="32"/>
+          <w:szCs w:val="32"/>
+          <w:u w:val="single"/>
         </w:rPr>
         <w:lastRenderedPageBreak/>
         <w:t xml:space="preserve">Abstract </w:t>
@@ -496,8 +476,227 @@
           <w:szCs w:val="28"/>
         </w:rPr>
       </w:pPr>
-      <w:bookmarkStart w:id="0" w:name="_GoBack"/>
-      <w:bookmarkEnd w:id="0"/>
+      <w:r>
+        <w:rPr>
+          <w:sz w:val="24"/>
+          <w:szCs w:val="24"/>
+        </w:rPr>
+        <w:t xml:space="preserve">The main focus of the project is the implementation of the Viola-Jones Algorithm. The algorithm was a breakthrough in the field of face detection because it provided computationally feasible and accurate results. The algorithm uses a </w:t>
+      </w:r>
+      <w:proofErr w:type="spellStart"/>
+      <w:r>
+        <w:rPr>
+          <w:sz w:val="24"/>
+          <w:szCs w:val="24"/>
+        </w:rPr>
+        <w:t>Haar</w:t>
+      </w:r>
+      <w:proofErr w:type="spellEnd"/>
+      <w:r>
+        <w:rPr>
+          <w:sz w:val="24"/>
+          <w:szCs w:val="24"/>
+        </w:rPr>
+        <w:t xml:space="preserve"> features and </w:t>
+      </w:r>
+      <w:proofErr w:type="spellStart"/>
+      <w:r>
+        <w:rPr>
+          <w:sz w:val="24"/>
+          <w:szCs w:val="24"/>
+        </w:rPr>
+        <w:t>Adaboost</w:t>
+      </w:r>
+      <w:proofErr w:type="spellEnd"/>
+      <w:r>
+        <w:rPr>
+          <w:sz w:val="24"/>
+          <w:szCs w:val="24"/>
+        </w:rPr>
+        <w:t xml:space="preserve"> algorithm using a decision stamp classifier to perform the classification. In the project, we are extracting 5 different types of features types from 19 by 19 images. Then implement the </w:t>
+      </w:r>
+      <w:proofErr w:type="spellStart"/>
+      <w:r>
+        <w:rPr>
+          <w:sz w:val="24"/>
+          <w:szCs w:val="24"/>
+        </w:rPr>
+        <w:t>Adaboost</w:t>
+      </w:r>
+      <w:proofErr w:type="spellEnd"/>
+      <w:r>
+        <w:rPr>
+          <w:sz w:val="24"/>
+          <w:szCs w:val="24"/>
+        </w:rPr>
+        <w:t xml:space="preserve"> algorithm on the features to perform the classification of the image. Finally, the classifier error definition is changed to consider only the case of </w:t>
+      </w:r>
+      <w:proofErr w:type="gramStart"/>
+      <w:r>
+        <w:rPr>
+          <w:sz w:val="24"/>
+          <w:szCs w:val="24"/>
+        </w:rPr>
+        <w:t>False</w:t>
+      </w:r>
+      <w:proofErr w:type="gramEnd"/>
+      <w:r>
+        <w:rPr>
+          <w:sz w:val="24"/>
+          <w:szCs w:val="24"/>
+        </w:rPr>
+        <w:t xml:space="preserve"> negative</w:t>
+      </w:r>
+      <w:r>
+        <w:rPr>
+          <w:sz w:val="24"/>
+          <w:szCs w:val="24"/>
+        </w:rPr>
+        <w:t xml:space="preserve"> and False </w:t>
+      </w:r>
+      <w:r>
+        <w:rPr>
+          <w:sz w:val="24"/>
+          <w:szCs w:val="24"/>
+        </w:rPr>
+        <w:t>positive.</w:t>
+      </w:r>
+    </w:p>
+    <w:p>
+      <w:pPr>
+        <w:rPr>
+          <w:sz w:val="28"/>
+          <w:szCs w:val="28"/>
+        </w:rPr>
+      </w:pPr>
+    </w:p>
+    <w:p>
+      <w:pPr>
+        <w:rPr>
+          <w:sz w:val="28"/>
+          <w:szCs w:val="28"/>
+        </w:rPr>
+      </w:pPr>
+    </w:p>
+    <w:p>
+      <w:pPr>
+        <w:rPr>
+          <w:sz w:val="28"/>
+          <w:szCs w:val="28"/>
+        </w:rPr>
+      </w:pPr>
+    </w:p>
+    <w:p>
+      <w:pPr>
+        <w:rPr>
+          <w:sz w:val="28"/>
+          <w:szCs w:val="28"/>
+        </w:rPr>
+      </w:pPr>
+    </w:p>
+    <w:p>
+      <w:pPr>
+        <w:rPr>
+          <w:sz w:val="28"/>
+          <w:szCs w:val="28"/>
+        </w:rPr>
+      </w:pPr>
+    </w:p>
+    <w:p>
+      <w:pPr>
+        <w:rPr>
+          <w:sz w:val="28"/>
+          <w:szCs w:val="28"/>
+        </w:rPr>
+      </w:pPr>
+    </w:p>
+    <w:p>
+      <w:pPr>
+        <w:rPr>
+          <w:sz w:val="28"/>
+          <w:szCs w:val="28"/>
+        </w:rPr>
+      </w:pPr>
+    </w:p>
+    <w:p>
+      <w:pPr>
+        <w:rPr>
+          <w:sz w:val="28"/>
+          <w:szCs w:val="28"/>
+        </w:rPr>
+      </w:pPr>
+    </w:p>
+    <w:p>
+      <w:pPr>
+        <w:rPr>
+          <w:sz w:val="28"/>
+          <w:szCs w:val="28"/>
+        </w:rPr>
+      </w:pPr>
+    </w:p>
+    <w:p>
+      <w:pPr>
+        <w:rPr>
+          <w:sz w:val="28"/>
+          <w:szCs w:val="28"/>
+        </w:rPr>
+      </w:pPr>
+    </w:p>
+    <w:p>
+      <w:pPr>
+        <w:rPr>
+          <w:sz w:val="28"/>
+          <w:szCs w:val="28"/>
+        </w:rPr>
+      </w:pPr>
+    </w:p>
+    <w:p>
+      <w:pPr>
+        <w:rPr>
+          <w:sz w:val="28"/>
+          <w:szCs w:val="28"/>
+        </w:rPr>
+      </w:pPr>
+    </w:p>
+    <w:p>
+      <w:pPr>
+        <w:rPr>
+          <w:sz w:val="28"/>
+          <w:szCs w:val="28"/>
+        </w:rPr>
+      </w:pPr>
+    </w:p>
+    <w:p>
+      <w:pPr>
+        <w:rPr>
+          <w:sz w:val="28"/>
+          <w:szCs w:val="28"/>
+        </w:rPr>
+      </w:pPr>
+    </w:p>
+    <w:p>
+      <w:pPr>
+        <w:rPr>
+          <w:sz w:val="28"/>
+          <w:szCs w:val="28"/>
+        </w:rPr>
+      </w:pPr>
+    </w:p>
+    <w:p>
+      <w:pPr>
+        <w:rPr>
+          <w:sz w:val="28"/>
+          <w:szCs w:val="28"/>
+        </w:rPr>
+      </w:pPr>
+    </w:p>
+    <w:p>
+      <w:pPr>
+        <w:rPr>
+          <w:sz w:val="28"/>
+          <w:szCs w:val="28"/>
+        </w:rPr>
+      </w:pPr>
     </w:p>
     <w:p>
       <w:pPr>
@@ -529,6 +728,7 @@
           <w:szCs w:val="28"/>
           <w:u w:val="single"/>
         </w:rPr>
+        <w:lastRenderedPageBreak/>
         <w:t xml:space="preserve">Features extraction </w:t>
       </w:r>
     </w:p>
@@ -599,21 +799,189 @@
                 <w:sz w:val="24"/>
                 <w:szCs w:val="24"/>
               </w:rPr>
-              <w:t>Type 1 (</w:t>
+              <w:t>Type 1 (Horizontal Edge Detection)</w:t>
+            </w:r>
+          </w:p>
+        </w:tc>
+        <w:tc>
+          <w:tcPr>
+            <w:tcW w:w="4428" w:type="dxa"/>
+          </w:tcPr>
+          <w:p>
+            <w:pPr>
+              <w:rPr>
+                <w:sz w:val="24"/>
+                <w:szCs w:val="24"/>
+              </w:rPr>
+            </w:pPr>
+            <w:r>
+              <w:rPr>
+                <w:sz w:val="24"/>
+                <w:szCs w:val="24"/>
+              </w:rPr>
+              <w:t>7440</w:t>
+            </w:r>
+          </w:p>
+        </w:tc>
+      </w:tr>
+      <w:tr>
+        <w:tc>
+          <w:tcPr>
+            <w:tcW w:w="4428" w:type="dxa"/>
+          </w:tcPr>
+          <w:p>
+            <w:pPr>
+              <w:rPr>
+                <w:sz w:val="24"/>
+                <w:szCs w:val="24"/>
+              </w:rPr>
+            </w:pPr>
+            <w:r>
+              <w:rPr>
+                <w:sz w:val="24"/>
+                <w:szCs w:val="24"/>
+              </w:rPr>
+              <w:t>Type 2 (Vertical Edge Detection)</w:t>
+            </w:r>
+          </w:p>
+        </w:tc>
+        <w:tc>
+          <w:tcPr>
+            <w:tcW w:w="4428" w:type="dxa"/>
+          </w:tcPr>
+          <w:p>
+            <w:pPr>
+              <w:rPr>
+                <w:sz w:val="24"/>
+                <w:szCs w:val="24"/>
+              </w:rPr>
+            </w:pPr>
+            <w:r>
+              <w:rPr>
+                <w:sz w:val="24"/>
+                <w:szCs w:val="24"/>
+              </w:rPr>
+              <w:t>7440</w:t>
+            </w:r>
+          </w:p>
+        </w:tc>
+      </w:tr>
+      <w:tr>
+        <w:tc>
+          <w:tcPr>
+            <w:tcW w:w="4428" w:type="dxa"/>
+          </w:tcPr>
+          <w:p>
+            <w:pPr>
+              <w:rPr>
+                <w:sz w:val="24"/>
+                <w:szCs w:val="24"/>
+              </w:rPr>
+            </w:pPr>
+            <w:r>
+              <w:rPr>
+                <w:sz w:val="24"/>
+                <w:szCs w:val="24"/>
+              </w:rPr>
+              <w:t>Type 3 (Horizontal Line Detection)</w:t>
+            </w:r>
+          </w:p>
+        </w:tc>
+        <w:tc>
+          <w:tcPr>
+            <w:tcW w:w="4428" w:type="dxa"/>
+          </w:tcPr>
+          <w:p>
+            <w:pPr>
+              <w:rPr>
+                <w:sz w:val="24"/>
+                <w:szCs w:val="24"/>
+              </w:rPr>
+            </w:pPr>
+            <w:r>
+              <w:rPr>
+                <w:sz w:val="24"/>
+                <w:szCs w:val="24"/>
+              </w:rPr>
+              <w:t>3462</w:t>
+            </w:r>
+          </w:p>
+        </w:tc>
+      </w:tr>
+      <w:tr>
+        <w:tc>
+          <w:tcPr>
+            <w:tcW w:w="4428" w:type="dxa"/>
+          </w:tcPr>
+          <w:p>
+            <w:pPr>
+              <w:rPr>
+                <w:sz w:val="24"/>
+                <w:szCs w:val="24"/>
+              </w:rPr>
+            </w:pPr>
+            <w:r>
+              <w:rPr>
+                <w:sz w:val="24"/>
+                <w:szCs w:val="24"/>
+              </w:rPr>
+              <w:t>Type 4 (Vertical Line Detection)</w:t>
+            </w:r>
+          </w:p>
+        </w:tc>
+        <w:tc>
+          <w:tcPr>
+            <w:tcW w:w="4428" w:type="dxa"/>
+          </w:tcPr>
+          <w:p>
+            <w:pPr>
+              <w:rPr>
+                <w:sz w:val="24"/>
+                <w:szCs w:val="24"/>
+              </w:rPr>
+            </w:pPr>
+            <w:r>
+              <w:rPr>
+                <w:sz w:val="24"/>
+                <w:szCs w:val="24"/>
+              </w:rPr>
+              <w:t>3462</w:t>
+            </w:r>
+          </w:p>
+        </w:tc>
+      </w:tr>
+      <w:tr>
+        <w:tc>
+          <w:tcPr>
+            <w:tcW w:w="4428" w:type="dxa"/>
+          </w:tcPr>
+          <w:p>
+            <w:pPr>
+              <w:rPr>
+                <w:sz w:val="24"/>
+                <w:szCs w:val="24"/>
+              </w:rPr>
+            </w:pPr>
+            <w:r>
+              <w:rPr>
+                <w:sz w:val="24"/>
+                <w:szCs w:val="24"/>
+              </w:rPr>
+              <w:t>Type 5 (</w:t>
             </w:r>
             <w:r>
               <w:rPr>
                 <w:sz w:val="24"/>
                 <w:szCs w:val="24"/>
               </w:rPr>
-              <w:t>Horizontal</w:t>
+              <w:t>Four Feature</w:t>
             </w:r>
             <w:r>
               <w:rPr>
                 <w:sz w:val="24"/>
                 <w:szCs w:val="24"/>
               </w:rPr>
-              <w:t xml:space="preserve"> Edge Detection)</w:t>
+              <w:t xml:space="preserve"> detection)</w:t>
             </w:r>
           </w:p>
         </w:tc>
@@ -633,7 +1001,7 @@
                 <w:sz w:val="24"/>
                 <w:szCs w:val="24"/>
               </w:rPr>
-              <w:t>7440</w:t>
+              <w:t>3600</w:t>
             </w:r>
           </w:p>
         </w:tc>
@@ -655,7 +1023,7 @@
                 <w:sz w:val="24"/>
                 <w:szCs w:val="24"/>
               </w:rPr>
-              <w:t>Type 2 (Vertical Edge Detection)</w:t>
+              <w:t xml:space="preserve">Total </w:t>
             </w:r>
           </w:p>
         </w:tc>
@@ -675,190 +1043,909 @@
                 <w:sz w:val="24"/>
                 <w:szCs w:val="24"/>
               </w:rPr>
-              <w:t>7440</w:t>
+              <w:t>25424</w:t>
             </w:r>
+          </w:p>
+        </w:tc>
+      </w:tr>
+    </w:tbl>
+    <w:p>
+      <w:pPr>
+        <w:rPr>
+          <w:sz w:val="24"/>
+          <w:szCs w:val="24"/>
+        </w:rPr>
+      </w:pPr>
+    </w:p>
+    <w:p>
+      <w:pPr>
+        <w:rPr>
+          <w:sz w:val="24"/>
+          <w:szCs w:val="24"/>
+        </w:rPr>
+      </w:pPr>
+      <w:r>
+        <w:rPr>
+          <w:sz w:val="24"/>
+          <w:szCs w:val="24"/>
+        </w:rPr>
+        <w:t xml:space="preserve">The feature size was limited by two constraints, one that area of the two black and white regions must be equal and the max size of the filter is 8 by 8. </w:t>
+      </w:r>
+      <w:r>
+        <w:rPr>
+          <w:sz w:val="24"/>
+          <w:szCs w:val="24"/>
+        </w:rPr>
+        <w:t xml:space="preserve"> The </w:t>
+      </w:r>
+      <w:r>
+        <w:rPr>
+          <w:sz w:val="24"/>
+          <w:szCs w:val="24"/>
+        </w:rPr>
+        <w:t>computations were</w:t>
+      </w:r>
+      <w:r>
+        <w:rPr>
+          <w:sz w:val="24"/>
+          <w:szCs w:val="24"/>
+        </w:rPr>
+        <w:t xml:space="preserve"> performed using an integral image to </w:t>
+      </w:r>
+      <w:r>
+        <w:rPr>
+          <w:sz w:val="24"/>
+          <w:szCs w:val="24"/>
+        </w:rPr>
+        <w:t>decrease computation time.</w:t>
+      </w:r>
+    </w:p>
+    <w:p>
+      <w:pPr>
+        <w:rPr>
+          <w:sz w:val="24"/>
+          <w:szCs w:val="24"/>
+        </w:rPr>
+      </w:pPr>
+      <w:r>
+        <w:rPr>
+          <w:sz w:val="24"/>
+          <w:szCs w:val="24"/>
+        </w:rPr>
+        <w:t>Type 1 Horizontal Edge Detector Sizes</w:t>
+      </w:r>
+      <w:r>
+        <w:rPr>
+          <w:sz w:val="24"/>
+          <w:szCs w:val="24"/>
+        </w:rPr>
+        <w:t xml:space="preserve"> of m by n. </w:t>
+      </w:r>
+    </w:p>
+    <w:p>
+      <w:pPr>
+        <w:rPr>
+          <w:sz w:val="24"/>
+          <w:szCs w:val="24"/>
+        </w:rPr>
+      </w:pPr>
+      <w:proofErr w:type="gramStart"/>
+      <w:r>
+        <w:rPr>
+          <w:sz w:val="24"/>
+          <w:szCs w:val="24"/>
+        </w:rPr>
+        <w:t>m</w:t>
+      </w:r>
+      <w:proofErr w:type="gramEnd"/>
+      <w:r>
+        <w:rPr>
+          <w:sz w:val="24"/>
+          <w:szCs w:val="24"/>
+        </w:rPr>
+        <w:t xml:space="preserve"> = range[1,8], n =2* range[1,4] </w:t>
+      </w:r>
+    </w:p>
+    <w:p>
+      <w:pPr>
+        <w:rPr>
+          <w:sz w:val="24"/>
+          <w:szCs w:val="24"/>
+        </w:rPr>
+      </w:pPr>
+      <w:r>
+        <w:rPr>
+          <w:sz w:val="24"/>
+          <w:szCs w:val="24"/>
+        </w:rPr>
+        <w:t xml:space="preserve">Type 2 Vertical Edge Detector Sizes of m by n. </w:t>
+      </w:r>
+    </w:p>
+    <w:p>
+      <w:pPr>
+        <w:rPr>
+          <w:sz w:val="24"/>
+          <w:szCs w:val="24"/>
+        </w:rPr>
+      </w:pPr>
+      <w:proofErr w:type="gramStart"/>
+      <w:r>
+        <w:rPr>
+          <w:sz w:val="24"/>
+          <w:szCs w:val="24"/>
+        </w:rPr>
+        <w:t>m</w:t>
+      </w:r>
+      <w:proofErr w:type="gramEnd"/>
+      <w:r>
+        <w:rPr>
+          <w:sz w:val="24"/>
+          <w:szCs w:val="24"/>
+        </w:rPr>
+        <w:t xml:space="preserve"> = 2*range[</w:t>
+      </w:r>
+      <w:r>
+        <w:rPr>
+          <w:sz w:val="24"/>
+          <w:szCs w:val="24"/>
+        </w:rPr>
+        <w:t>1</w:t>
+      </w:r>
+      <w:r>
+        <w:rPr>
+          <w:sz w:val="24"/>
+          <w:szCs w:val="24"/>
+        </w:rPr>
+        <w:t>,</w:t>
+      </w:r>
+      <w:r>
+        <w:rPr>
+          <w:sz w:val="24"/>
+          <w:szCs w:val="24"/>
+        </w:rPr>
+        <w:t>4</w:t>
+      </w:r>
+      <w:r>
+        <w:rPr>
+          <w:sz w:val="24"/>
+          <w:szCs w:val="24"/>
+        </w:rPr>
+        <w:t>], n = range[1,</w:t>
+      </w:r>
+      <w:r>
+        <w:rPr>
+          <w:sz w:val="24"/>
+          <w:szCs w:val="24"/>
+        </w:rPr>
+        <w:t>8</w:t>
+      </w:r>
+      <w:r>
+        <w:rPr>
+          <w:sz w:val="24"/>
+          <w:szCs w:val="24"/>
+        </w:rPr>
+        <w:t xml:space="preserve">] </w:t>
+      </w:r>
+    </w:p>
+    <w:p>
+      <w:pPr>
+        <w:rPr>
+          <w:sz w:val="24"/>
+          <w:szCs w:val="24"/>
+        </w:rPr>
+      </w:pPr>
+      <w:r>
+        <w:rPr>
+          <w:sz w:val="24"/>
+          <w:szCs w:val="24"/>
+        </w:rPr>
+        <w:t>Type 3 Horizontal Line Detector Sizes of m by n</w:t>
+      </w:r>
+    </w:p>
+    <w:p>
+      <w:pPr>
+        <w:rPr>
+          <w:sz w:val="24"/>
+          <w:szCs w:val="24"/>
+        </w:rPr>
+      </w:pPr>
+      <w:proofErr w:type="gramStart"/>
+      <w:r>
+        <w:rPr>
+          <w:sz w:val="24"/>
+          <w:szCs w:val="24"/>
+        </w:rPr>
+        <w:t>m</w:t>
+      </w:r>
+      <w:proofErr w:type="gramEnd"/>
+      <w:r>
+        <w:rPr>
+          <w:sz w:val="24"/>
+          <w:szCs w:val="24"/>
+        </w:rPr>
+        <w:t xml:space="preserve"> = range[1,8], n = 4*range[1,2] </w:t>
+      </w:r>
+    </w:p>
+    <w:p>
+      <w:pPr>
+        <w:rPr>
+          <w:sz w:val="24"/>
+          <w:szCs w:val="24"/>
+        </w:rPr>
+      </w:pPr>
+      <w:r>
+        <w:rPr>
+          <w:sz w:val="24"/>
+          <w:szCs w:val="24"/>
+        </w:rPr>
+        <w:t xml:space="preserve">The smallest size has to be 1 by 4, to insure the we have 2 white pixels for 2 black pixels. </w:t>
+      </w:r>
+    </w:p>
+    <w:p>
+      <w:pPr>
+        <w:rPr>
+          <w:sz w:val="24"/>
+          <w:szCs w:val="24"/>
+        </w:rPr>
+      </w:pPr>
+      <w:r>
+        <w:rPr>
+          <w:sz w:val="24"/>
+          <w:szCs w:val="24"/>
+        </w:rPr>
+        <w:t>Type 4 Vertical Line Detector Sizes of m by n</w:t>
+      </w:r>
+    </w:p>
+    <w:p>
+      <w:pPr>
+        <w:rPr>
+          <w:sz w:val="24"/>
+          <w:szCs w:val="24"/>
+        </w:rPr>
+      </w:pPr>
+      <w:proofErr w:type="gramStart"/>
+      <w:r>
+        <w:rPr>
+          <w:sz w:val="24"/>
+          <w:szCs w:val="24"/>
+        </w:rPr>
+        <w:t>m</w:t>
+      </w:r>
+      <w:proofErr w:type="gramEnd"/>
+      <w:r>
+        <w:rPr>
+          <w:sz w:val="24"/>
+          <w:szCs w:val="24"/>
+        </w:rPr>
+        <w:t xml:space="preserve"> = 4*range[1,2], n = range[1,8] </w:t>
+      </w:r>
+    </w:p>
+    <w:p>
+      <w:pPr>
+        <w:rPr>
+          <w:sz w:val="24"/>
+          <w:szCs w:val="24"/>
+        </w:rPr>
+      </w:pPr>
+      <w:r>
+        <w:rPr>
+          <w:sz w:val="24"/>
+          <w:szCs w:val="24"/>
+        </w:rPr>
+        <w:t>The smallest size has to be 4 by 1</w:t>
+      </w:r>
+      <w:r>
+        <w:rPr>
+          <w:sz w:val="24"/>
+          <w:szCs w:val="24"/>
+        </w:rPr>
+        <w:t xml:space="preserve">, to insure </w:t>
+      </w:r>
+      <w:proofErr w:type="gramStart"/>
+      <w:r>
+        <w:rPr>
+          <w:sz w:val="24"/>
+          <w:szCs w:val="24"/>
+        </w:rPr>
+        <w:t>the we</w:t>
+      </w:r>
+      <w:proofErr w:type="gramEnd"/>
+      <w:r>
+        <w:rPr>
+          <w:sz w:val="24"/>
+          <w:szCs w:val="24"/>
+        </w:rPr>
+        <w:t xml:space="preserve"> have 2 white pixels for 2 black pixels. </w:t>
+      </w:r>
+    </w:p>
+    <w:p>
+      <w:pPr>
+        <w:rPr>
+          <w:sz w:val="24"/>
+          <w:szCs w:val="24"/>
+        </w:rPr>
+      </w:pPr>
+      <w:r>
+        <w:rPr>
+          <w:sz w:val="24"/>
+          <w:szCs w:val="24"/>
+        </w:rPr>
+        <w:t>Type 5 Four Feature Detector Sizes of m by n</w:t>
+      </w:r>
+    </w:p>
+    <w:p>
+      <w:pPr>
+        <w:rPr>
+          <w:sz w:val="24"/>
+          <w:szCs w:val="24"/>
+        </w:rPr>
+      </w:pPr>
+      <w:proofErr w:type="gramStart"/>
+      <w:r>
+        <w:rPr>
+          <w:sz w:val="24"/>
+          <w:szCs w:val="24"/>
+        </w:rPr>
+        <w:t>m</w:t>
+      </w:r>
+      <w:proofErr w:type="gramEnd"/>
+      <w:r>
+        <w:rPr>
+          <w:sz w:val="24"/>
+          <w:szCs w:val="24"/>
+        </w:rPr>
+        <w:t xml:space="preserve"> = 2*range[1,4], n = 2*range[1,4]</w:t>
+      </w:r>
+    </w:p>
+    <w:p>
+      <w:pPr>
+        <w:rPr>
+          <w:sz w:val="24"/>
+          <w:szCs w:val="24"/>
+        </w:rPr>
+      </w:pPr>
+      <w:r>
+        <w:rPr>
+          <w:sz w:val="24"/>
+          <w:szCs w:val="24"/>
+        </w:rPr>
+        <w:t>The smallest size has to be 2 by 2</w:t>
+      </w:r>
+      <w:r>
+        <w:rPr>
+          <w:sz w:val="24"/>
+          <w:szCs w:val="24"/>
+        </w:rPr>
+        <w:t>, to insure one pixel per area.</w:t>
+      </w:r>
+    </w:p>
+    <w:p>
+      <w:pPr>
+        <w:rPr>
+          <w:sz w:val="28"/>
+          <w:szCs w:val="28"/>
+          <w:u w:val="single"/>
+        </w:rPr>
+      </w:pPr>
+      <w:proofErr w:type="spellStart"/>
+      <w:r>
+        <w:rPr>
+          <w:sz w:val="28"/>
+          <w:szCs w:val="28"/>
+          <w:u w:val="single"/>
+        </w:rPr>
+        <w:lastRenderedPageBreak/>
+        <w:t>AdaBoost</w:t>
+      </w:r>
+      <w:proofErr w:type="spellEnd"/>
+    </w:p>
+    <w:tbl>
+      <w:tblPr>
+        <w:tblStyle w:val="TableGrid"/>
+        <w:tblW w:w="0" w:type="auto"/>
+        <w:tblLook w:val="04A0" w:firstRow="1" w:lastRow="0" w:firstColumn="1" w:lastColumn="0" w:noHBand="0" w:noVBand="1"/>
+      </w:tblPr>
+      <w:tblGrid>
+        <w:gridCol w:w="1998"/>
+        <w:gridCol w:w="1170"/>
+        <w:gridCol w:w="1260"/>
+        <w:gridCol w:w="1476"/>
+        <w:gridCol w:w="1476"/>
+        <w:gridCol w:w="1476"/>
+      </w:tblGrid>
+      <w:tr>
+        <w:tc>
+          <w:tcPr>
+            <w:tcW w:w="1998" w:type="dxa"/>
+          </w:tcPr>
+          <w:p>
+            <w:pPr>
+              <w:rPr>
+                <w:sz w:val="28"/>
+                <w:szCs w:val="28"/>
+              </w:rPr>
+            </w:pPr>
+            <w:r>
+              <w:rPr>
+                <w:sz w:val="28"/>
+                <w:szCs w:val="28"/>
+              </w:rPr>
+              <w:t>Round</w:t>
+            </w:r>
+          </w:p>
+        </w:tc>
+        <w:tc>
+          <w:tcPr>
+            <w:tcW w:w="1170" w:type="dxa"/>
+          </w:tcPr>
+          <w:p>
+            <w:pPr>
+              <w:rPr>
+                <w:sz w:val="28"/>
+                <w:szCs w:val="28"/>
+              </w:rPr>
+            </w:pPr>
+            <w:r>
+              <w:rPr>
+                <w:sz w:val="28"/>
+                <w:szCs w:val="28"/>
+              </w:rPr>
+              <w:t>1</w:t>
+            </w:r>
+          </w:p>
+        </w:tc>
+        <w:tc>
+          <w:tcPr>
+            <w:tcW w:w="1260" w:type="dxa"/>
+          </w:tcPr>
+          <w:p>
+            <w:pPr>
+              <w:rPr>
+                <w:sz w:val="28"/>
+                <w:szCs w:val="28"/>
+              </w:rPr>
+            </w:pPr>
+            <w:r>
+              <w:rPr>
+                <w:sz w:val="28"/>
+                <w:szCs w:val="28"/>
+              </w:rPr>
+              <w:t>3</w:t>
+            </w:r>
+          </w:p>
+        </w:tc>
+        <w:tc>
+          <w:tcPr>
+            <w:tcW w:w="1476" w:type="dxa"/>
+          </w:tcPr>
+          <w:p>
+            <w:pPr>
+              <w:rPr>
+                <w:sz w:val="28"/>
+                <w:szCs w:val="28"/>
+                <w:u w:val="single"/>
+              </w:rPr>
+            </w:pPr>
+          </w:p>
+        </w:tc>
+        <w:tc>
+          <w:tcPr>
+            <w:tcW w:w="1476" w:type="dxa"/>
+          </w:tcPr>
+          <w:p>
+            <w:pPr>
+              <w:rPr>
+                <w:sz w:val="28"/>
+                <w:szCs w:val="28"/>
+                <w:u w:val="single"/>
+              </w:rPr>
+            </w:pPr>
+          </w:p>
+        </w:tc>
+        <w:tc>
+          <w:tcPr>
+            <w:tcW w:w="1476" w:type="dxa"/>
+          </w:tcPr>
+          <w:p>
+            <w:pPr>
+              <w:rPr>
+                <w:sz w:val="28"/>
+                <w:szCs w:val="28"/>
+                <w:u w:val="single"/>
+              </w:rPr>
+            </w:pPr>
           </w:p>
         </w:tc>
       </w:tr>
       <w:tr>
         <w:tc>
           <w:tcPr>
-            <w:tcW w:w="4428" w:type="dxa"/>
-          </w:tcPr>
-          <w:p>
-            <w:pPr>
-              <w:rPr>
-                <w:sz w:val="24"/>
-                <w:szCs w:val="24"/>
+            <w:tcW w:w="1998" w:type="dxa"/>
+          </w:tcPr>
+          <w:p>
+            <w:pPr>
+              <w:rPr>
+                <w:sz w:val="28"/>
+                <w:szCs w:val="28"/>
               </w:rPr>
             </w:pPr>
             <w:r>
               <w:rPr>
-                <w:sz w:val="24"/>
-                <w:szCs w:val="24"/>
-              </w:rPr>
-              <w:t>Type 3 (</w:t>
+                <w:sz w:val="28"/>
+                <w:szCs w:val="28"/>
+              </w:rPr>
+              <w:t>Empirical</w:t>
             </w:r>
+          </w:p>
+        </w:tc>
+        <w:tc>
+          <w:tcPr>
+            <w:tcW w:w="1170" w:type="dxa"/>
+          </w:tcPr>
+          <w:p>
+            <w:pPr>
+              <w:rPr>
+                <w:sz w:val="28"/>
+                <w:szCs w:val="28"/>
+              </w:rPr>
+            </w:pPr>
             <w:r>
               <w:rPr>
-                <w:sz w:val="24"/>
-                <w:szCs w:val="24"/>
-              </w:rPr>
-              <w:t>Horizontal</w:t>
+                <w:sz w:val="28"/>
+                <w:szCs w:val="28"/>
+              </w:rPr>
+              <w:t>0.528</w:t>
             </w:r>
-            <w:r>
-              <w:rPr>
-                <w:sz w:val="24"/>
-                <w:szCs w:val="24"/>
-              </w:rPr>
-              <w:t xml:space="preserve"> Line Detection)</w:t>
-            </w:r>
-          </w:p>
-        </w:tc>
-        <w:tc>
-          <w:tcPr>
-            <w:tcW w:w="4428" w:type="dxa"/>
-          </w:tcPr>
-          <w:p>
-            <w:pPr>
-              <w:rPr>
-                <w:sz w:val="24"/>
-                <w:szCs w:val="24"/>
-              </w:rPr>
-            </w:pPr>
-            <w:r>
-              <w:rPr>
-                <w:sz w:val="24"/>
-                <w:szCs w:val="24"/>
-              </w:rPr>
-              <w:t>3462</w:t>
-            </w:r>
+          </w:p>
+        </w:tc>
+        <w:tc>
+          <w:tcPr>
+            <w:tcW w:w="1260" w:type="dxa"/>
+          </w:tcPr>
+          <w:p>
+            <w:pPr>
+              <w:rPr>
+                <w:sz w:val="28"/>
+                <w:szCs w:val="28"/>
+                <w:u w:val="single"/>
+              </w:rPr>
+            </w:pPr>
+          </w:p>
+        </w:tc>
+        <w:tc>
+          <w:tcPr>
+            <w:tcW w:w="1476" w:type="dxa"/>
+          </w:tcPr>
+          <w:p>
+            <w:pPr>
+              <w:rPr>
+                <w:sz w:val="28"/>
+                <w:szCs w:val="28"/>
+                <w:u w:val="single"/>
+              </w:rPr>
+            </w:pPr>
+          </w:p>
+        </w:tc>
+        <w:tc>
+          <w:tcPr>
+            <w:tcW w:w="1476" w:type="dxa"/>
+          </w:tcPr>
+          <w:p>
+            <w:pPr>
+              <w:rPr>
+                <w:sz w:val="28"/>
+                <w:szCs w:val="28"/>
+                <w:u w:val="single"/>
+              </w:rPr>
+            </w:pPr>
+          </w:p>
+        </w:tc>
+        <w:tc>
+          <w:tcPr>
+            <w:tcW w:w="1476" w:type="dxa"/>
+          </w:tcPr>
+          <w:p>
+            <w:pPr>
+              <w:rPr>
+                <w:sz w:val="28"/>
+                <w:szCs w:val="28"/>
+                <w:u w:val="single"/>
+              </w:rPr>
+            </w:pPr>
           </w:p>
         </w:tc>
       </w:tr>
       <w:tr>
         <w:tc>
           <w:tcPr>
-            <w:tcW w:w="4428" w:type="dxa"/>
-          </w:tcPr>
-          <w:p>
-            <w:pPr>
-              <w:rPr>
-                <w:sz w:val="24"/>
-                <w:szCs w:val="24"/>
+            <w:tcW w:w="1998" w:type="dxa"/>
+          </w:tcPr>
+          <w:p>
+            <w:pPr>
+              <w:rPr>
+                <w:sz w:val="28"/>
+                <w:szCs w:val="28"/>
               </w:rPr>
             </w:pPr>
             <w:r>
               <w:rPr>
-                <w:sz w:val="24"/>
-                <w:szCs w:val="24"/>
-              </w:rPr>
-              <w:t>Type 4 (Vertical Line Detection)</w:t>
+                <w:sz w:val="28"/>
+                <w:szCs w:val="28"/>
+              </w:rPr>
+              <w:t>False Positive</w:t>
             </w:r>
           </w:p>
         </w:tc>
         <w:tc>
           <w:tcPr>
-            <w:tcW w:w="4428" w:type="dxa"/>
-          </w:tcPr>
-          <w:p>
-            <w:pPr>
-              <w:rPr>
-                <w:sz w:val="24"/>
-                <w:szCs w:val="24"/>
+            <w:tcW w:w="1170" w:type="dxa"/>
+          </w:tcPr>
+          <w:p>
+            <w:pPr>
+              <w:rPr>
+                <w:sz w:val="28"/>
+                <w:szCs w:val="28"/>
               </w:rPr>
             </w:pPr>
             <w:r>
               <w:rPr>
-                <w:sz w:val="24"/>
-                <w:szCs w:val="24"/>
-              </w:rPr>
-              <w:t>3462</w:t>
+                <w:sz w:val="28"/>
+                <w:szCs w:val="28"/>
+              </w:rPr>
+              <w:t>0.4829</w:t>
             </w:r>
+          </w:p>
+        </w:tc>
+        <w:tc>
+          <w:tcPr>
+            <w:tcW w:w="1260" w:type="dxa"/>
+          </w:tcPr>
+          <w:p>
+            <w:pPr>
+              <w:rPr>
+                <w:sz w:val="28"/>
+                <w:szCs w:val="28"/>
+                <w:u w:val="single"/>
+              </w:rPr>
+            </w:pPr>
+          </w:p>
+        </w:tc>
+        <w:tc>
+          <w:tcPr>
+            <w:tcW w:w="1476" w:type="dxa"/>
+          </w:tcPr>
+          <w:p>
+            <w:pPr>
+              <w:rPr>
+                <w:sz w:val="28"/>
+                <w:szCs w:val="28"/>
+                <w:u w:val="single"/>
+              </w:rPr>
+            </w:pPr>
+          </w:p>
+        </w:tc>
+        <w:tc>
+          <w:tcPr>
+            <w:tcW w:w="1476" w:type="dxa"/>
+          </w:tcPr>
+          <w:p>
+            <w:pPr>
+              <w:rPr>
+                <w:sz w:val="28"/>
+                <w:szCs w:val="28"/>
+                <w:u w:val="single"/>
+              </w:rPr>
+            </w:pPr>
+          </w:p>
+        </w:tc>
+        <w:tc>
+          <w:tcPr>
+            <w:tcW w:w="1476" w:type="dxa"/>
+          </w:tcPr>
+          <w:p>
+            <w:pPr>
+              <w:rPr>
+                <w:sz w:val="28"/>
+                <w:szCs w:val="28"/>
+                <w:u w:val="single"/>
+              </w:rPr>
+            </w:pPr>
           </w:p>
         </w:tc>
       </w:tr>
       <w:tr>
         <w:tc>
           <w:tcPr>
-            <w:tcW w:w="4428" w:type="dxa"/>
-          </w:tcPr>
-          <w:p>
-            <w:pPr>
-              <w:rPr>
-                <w:sz w:val="24"/>
-                <w:szCs w:val="24"/>
+            <w:tcW w:w="1998" w:type="dxa"/>
+          </w:tcPr>
+          <w:p>
+            <w:pPr>
+              <w:rPr>
+                <w:sz w:val="28"/>
+                <w:szCs w:val="28"/>
               </w:rPr>
             </w:pPr>
             <w:r>
               <w:rPr>
-                <w:sz w:val="24"/>
-                <w:szCs w:val="24"/>
-              </w:rPr>
-              <w:t>Type 5 (Angle edge detection)</w:t>
+                <w:sz w:val="28"/>
+                <w:szCs w:val="28"/>
+              </w:rPr>
+              <w:t>False negative</w:t>
             </w:r>
           </w:p>
         </w:tc>
         <w:tc>
           <w:tcPr>
-            <w:tcW w:w="4428" w:type="dxa"/>
-          </w:tcPr>
-          <w:p>
-            <w:pPr>
-              <w:rPr>
-                <w:sz w:val="24"/>
-                <w:szCs w:val="24"/>
+            <w:tcW w:w="1170" w:type="dxa"/>
+          </w:tcPr>
+          <w:p>
+            <w:pPr>
+              <w:rPr>
+                <w:sz w:val="28"/>
+                <w:szCs w:val="28"/>
               </w:rPr>
             </w:pPr>
             <w:r>
               <w:rPr>
-                <w:sz w:val="24"/>
-                <w:szCs w:val="24"/>
-              </w:rPr>
-              <w:t>3600</w:t>
+                <w:sz w:val="28"/>
+                <w:szCs w:val="28"/>
+              </w:rPr>
+              <w:t>0.5395</w:t>
             </w:r>
+          </w:p>
+        </w:tc>
+        <w:tc>
+          <w:tcPr>
+            <w:tcW w:w="1260" w:type="dxa"/>
+          </w:tcPr>
+          <w:p>
+            <w:pPr>
+              <w:rPr>
+                <w:sz w:val="28"/>
+                <w:szCs w:val="28"/>
+                <w:u w:val="single"/>
+              </w:rPr>
+            </w:pPr>
+          </w:p>
+        </w:tc>
+        <w:tc>
+          <w:tcPr>
+            <w:tcW w:w="1476" w:type="dxa"/>
+          </w:tcPr>
+          <w:p>
+            <w:pPr>
+              <w:rPr>
+                <w:sz w:val="28"/>
+                <w:szCs w:val="28"/>
+                <w:u w:val="single"/>
+              </w:rPr>
+            </w:pPr>
+          </w:p>
+        </w:tc>
+        <w:tc>
+          <w:tcPr>
+            <w:tcW w:w="1476" w:type="dxa"/>
+          </w:tcPr>
+          <w:p>
+            <w:pPr>
+              <w:rPr>
+                <w:sz w:val="28"/>
+                <w:szCs w:val="28"/>
+                <w:u w:val="single"/>
+              </w:rPr>
+            </w:pPr>
+          </w:p>
+        </w:tc>
+        <w:tc>
+          <w:tcPr>
+            <w:tcW w:w="1476" w:type="dxa"/>
+          </w:tcPr>
+          <w:p>
+            <w:pPr>
+              <w:rPr>
+                <w:sz w:val="28"/>
+                <w:szCs w:val="28"/>
+                <w:u w:val="single"/>
+              </w:rPr>
+            </w:pPr>
           </w:p>
         </w:tc>
       </w:tr>
       <w:tr>
         <w:tc>
           <w:tcPr>
-            <w:tcW w:w="4428" w:type="dxa"/>
-          </w:tcPr>
-          <w:p>
-            <w:pPr>
-              <w:rPr>
-                <w:sz w:val="24"/>
-                <w:szCs w:val="24"/>
+            <w:tcW w:w="1998" w:type="dxa"/>
+          </w:tcPr>
+          <w:p>
+            <w:pPr>
+              <w:rPr>
+                <w:sz w:val="28"/>
+                <w:szCs w:val="28"/>
               </w:rPr>
             </w:pPr>
             <w:r>
               <w:rPr>
-                <w:sz w:val="24"/>
-                <w:szCs w:val="24"/>
-              </w:rPr>
-              <w:t xml:space="preserve">Total </w:t>
+                <w:sz w:val="28"/>
+                <w:szCs w:val="28"/>
+              </w:rPr>
+              <w:t>Feature</w:t>
             </w:r>
           </w:p>
         </w:tc>
         <w:tc>
           <w:tcPr>
-            <w:tcW w:w="4428" w:type="dxa"/>
-          </w:tcPr>
-          <w:p>
-            <w:pPr>
-              <w:rPr>
-                <w:sz w:val="24"/>
-                <w:szCs w:val="24"/>
+            <w:tcW w:w="1170" w:type="dxa"/>
+          </w:tcPr>
+          <w:p>
+            <w:pPr>
+              <w:rPr>
+                <w:sz w:val="28"/>
+                <w:szCs w:val="28"/>
               </w:rPr>
             </w:pPr>
             <w:r>
               <w:rPr>
-                <w:sz w:val="24"/>
-                <w:szCs w:val="24"/>
-              </w:rPr>
-              <w:t>25424</w:t>
+                <w:sz w:val="28"/>
+                <w:szCs w:val="28"/>
+              </w:rPr>
+              <w:t>14227</w:t>
             </w:r>
+          </w:p>
+        </w:tc>
+        <w:tc>
+          <w:tcPr>
+            <w:tcW w:w="1260" w:type="dxa"/>
+          </w:tcPr>
+          <w:p>
+            <w:pPr>
+              <w:rPr>
+                <w:sz w:val="28"/>
+                <w:szCs w:val="28"/>
+                <w:u w:val="single"/>
+              </w:rPr>
+            </w:pPr>
+          </w:p>
+        </w:tc>
+        <w:tc>
+          <w:tcPr>
+            <w:tcW w:w="1476" w:type="dxa"/>
+          </w:tcPr>
+          <w:p>
+            <w:pPr>
+              <w:rPr>
+                <w:sz w:val="28"/>
+                <w:szCs w:val="28"/>
+                <w:u w:val="single"/>
+              </w:rPr>
+            </w:pPr>
+          </w:p>
+        </w:tc>
+        <w:tc>
+          <w:tcPr>
+            <w:tcW w:w="1476" w:type="dxa"/>
+          </w:tcPr>
+          <w:p>
+            <w:pPr>
+              <w:rPr>
+                <w:sz w:val="28"/>
+                <w:szCs w:val="28"/>
+                <w:u w:val="single"/>
+              </w:rPr>
+            </w:pPr>
+          </w:p>
+        </w:tc>
+        <w:tc>
+          <w:tcPr>
+            <w:tcW w:w="1476" w:type="dxa"/>
+          </w:tcPr>
+          <w:p>
+            <w:pPr>
+              <w:rPr>
+                <w:sz w:val="28"/>
+                <w:szCs w:val="28"/>
+                <w:u w:val="single"/>
+              </w:rPr>
+            </w:pPr>
           </w:p>
         </w:tc>
       </w:tr>
@@ -866,33 +1953,337 @@
     <w:p>
       <w:pPr>
         <w:rPr>
-          <w:sz w:val="24"/>
-          <w:szCs w:val="24"/>
-        </w:rPr>
-      </w:pPr>
-    </w:p>
-    <w:p>
-      <w:pPr>
-        <w:rPr>
-          <w:sz w:val="24"/>
-          <w:szCs w:val="24"/>
-        </w:rPr>
-      </w:pPr>
-      <w:r>
-        <w:rPr>
-          <w:sz w:val="24"/>
-          <w:szCs w:val="24"/>
-        </w:rPr>
-        <w:t xml:space="preserve">The feature size was limited by two constraints, one that area of the two black and white regions must be equal and the max size of the filter is 8 by 8. </w:t>
-      </w:r>
-    </w:p>
-    <w:p>
-      <w:pPr>
-        <w:rPr>
-          <w:sz w:val="24"/>
-          <w:szCs w:val="24"/>
-        </w:rPr>
-      </w:pPr>
+          <w:sz w:val="28"/>
+          <w:szCs w:val="28"/>
+          <w:u w:val="single"/>
+        </w:rPr>
+      </w:pPr>
+    </w:p>
+    <w:p>
+      <w:pPr>
+        <w:rPr>
+          <w:sz w:val="24"/>
+          <w:szCs w:val="24"/>
+        </w:rPr>
+      </w:pPr>
+      <w:r>
+        <w:rPr>
+          <w:sz w:val="24"/>
+          <w:szCs w:val="24"/>
+        </w:rPr>
+        <w:t xml:space="preserve"> </w:t>
+      </w:r>
+      <w:r>
+        <w:rPr>
+          <w:sz w:val="24"/>
+          <w:szCs w:val="24"/>
+        </w:rPr>
+        <w:t>Round 1</w:t>
+      </w:r>
+    </w:p>
+    <w:p>
+      <w:pPr>
+        <w:rPr>
+          <w:sz w:val="24"/>
+          <w:szCs w:val="24"/>
+        </w:rPr>
+      </w:pPr>
+      <w:r>
+        <w:rPr>
+          <w:sz w:val="24"/>
+          <w:szCs w:val="24"/>
+        </w:rPr>
+        <w:t xml:space="preserve">(Type 2) </w:t>
+      </w:r>
+      <w:r>
+        <w:rPr>
+          <w:sz w:val="24"/>
+          <w:szCs w:val="24"/>
+        </w:rPr>
+        <w:t xml:space="preserve">Vertical </w:t>
+      </w:r>
+      <w:r>
+        <w:rPr>
+          <w:sz w:val="24"/>
+          <w:szCs w:val="24"/>
+        </w:rPr>
+        <w:t>Edge detection</w:t>
+      </w:r>
+    </w:p>
+    <w:p>
+      <w:pPr>
+        <w:rPr>
+          <w:sz w:val="24"/>
+          <w:szCs w:val="24"/>
+        </w:rPr>
+      </w:pPr>
+      <w:r>
+        <w:rPr>
+          <w:sz w:val="24"/>
+          <w:szCs w:val="24"/>
+        </w:rPr>
+        <w:t>M = 8</w:t>
+      </w:r>
+    </w:p>
+    <w:p>
+      <w:pPr>
+        <w:rPr>
+          <w:sz w:val="24"/>
+          <w:szCs w:val="24"/>
+        </w:rPr>
+      </w:pPr>
+      <w:r>
+        <w:rPr>
+          <w:sz w:val="24"/>
+          <w:szCs w:val="24"/>
+        </w:rPr>
+        <w:t>N = 8</w:t>
+      </w:r>
+    </w:p>
+    <w:p>
+      <w:pPr>
+        <w:rPr>
+          <w:sz w:val="24"/>
+          <w:szCs w:val="24"/>
+        </w:rPr>
+      </w:pPr>
+      <w:r>
+        <w:rPr>
+          <w:sz w:val="24"/>
+          <w:szCs w:val="24"/>
+        </w:rPr>
+        <w:t>Position = 11 X 11</w:t>
+      </w:r>
+    </w:p>
+    <w:p>
+      <w:pPr>
+        <w:rPr>
+          <w:sz w:val="24"/>
+          <w:szCs w:val="24"/>
+        </w:rPr>
+      </w:pPr>
+      <w:r>
+        <w:rPr>
+          <w:sz w:val="24"/>
+          <w:szCs w:val="24"/>
+        </w:rPr>
+        <w:t>Threshold =  -14.5</w:t>
+      </w:r>
+    </w:p>
+    <w:p>
+      <w:pPr>
+        <w:rPr>
+          <w:sz w:val="24"/>
+          <w:szCs w:val="24"/>
+        </w:rPr>
+      </w:pPr>
+      <w:bookmarkStart w:id="0" w:name="_GoBack"/>
+      <w:bookmarkEnd w:id="0"/>
+      <w:r>
+        <w:rPr>
+          <w:noProof/>
+          <w:sz w:val="24"/>
+          <w:szCs w:val="24"/>
+          <w:lang w:eastAsia="en-US"/>
+        </w:rPr>
+        <w:drawing>
+          <wp:anchor distT="0" distB="0" distL="114300" distR="114300" simplePos="0" relativeHeight="251660288" behindDoc="0" locked="0" layoutInCell="1" allowOverlap="1" wp14:anchorId="04A1A7AD" wp14:editId="2078FBC1">
+            <wp:simplePos x="0" y="0"/>
+            <wp:positionH relativeFrom="column">
+              <wp:posOffset>0</wp:posOffset>
+            </wp:positionH>
+            <wp:positionV relativeFrom="paragraph">
+              <wp:posOffset>90170</wp:posOffset>
+            </wp:positionV>
+            <wp:extent cx="3218815" cy="2943860"/>
+            <wp:effectExtent l="0" t="0" r="6985" b="2540"/>
+            <wp:wrapTight wrapText="bothSides">
+              <wp:wrapPolygon edited="0">
+                <wp:start x="0" y="0"/>
+                <wp:lineTo x="0" y="21432"/>
+                <wp:lineTo x="21476" y="21432"/>
+                <wp:lineTo x="21476" y="0"/>
+                <wp:lineTo x="0" y="0"/>
+              </wp:wrapPolygon>
+            </wp:wrapTight>
+            <wp:docPr id="2" name="Picture 2" descr="DivYose MacSSD:private:var:folders:8t:zklkph6942d0czrbs4g88krh0000gp:T:TemporaryItems:Screen Shot 2019-12-04 at 20.14.12.png"/>
+            <wp:cNvGraphicFramePr>
+              <a:graphicFrameLocks xmlns:a="http://schemas.openxmlformats.org/drawingml/2006/main" noChangeAspect="1"/>
+            </wp:cNvGraphicFramePr>
+            <a:graphic xmlns:a="http://schemas.openxmlformats.org/drawingml/2006/main">
+              <a:graphicData uri="http://schemas.openxmlformats.org/drawingml/2006/picture">
+                <pic:pic xmlns:pic="http://schemas.openxmlformats.org/drawingml/2006/picture">
+                  <pic:nvPicPr>
+                    <pic:cNvPr id="0" name="Picture 1" descr="DivYose MacSSD:private:var:folders:8t:zklkph6942d0czrbs4g88krh0000gp:T:TemporaryItems:Screen Shot 2019-12-04 at 20.14.12.png"/>
+                    <pic:cNvPicPr>
+                      <a:picLocks noChangeAspect="1" noChangeArrowheads="1"/>
+                    </pic:cNvPicPr>
+                  </pic:nvPicPr>
+                  <pic:blipFill>
+                    <a:blip r:embed="rId6">
+                      <a:extLst>
+                        <a:ext uri="{28A0092B-C50C-407E-A947-70E740481C1C}">
+                          <a14:useLocalDpi xmlns:a14="http://schemas.microsoft.com/office/drawing/2010/main" val="0"/>
+                        </a:ext>
+                      </a:extLst>
+                    </a:blip>
+                    <a:srcRect/>
+                    <a:stretch>
+                      <a:fillRect/>
+                    </a:stretch>
+                  </pic:blipFill>
+                  <pic:spPr bwMode="auto">
+                    <a:xfrm>
+                      <a:off x="0" y="0"/>
+                      <a:ext cx="3218815" cy="2943860"/>
+                    </a:xfrm>
+                    <a:prstGeom prst="rect">
+                      <a:avLst/>
+                    </a:prstGeom>
+                    <a:noFill/>
+                    <a:ln>
+                      <a:noFill/>
+                    </a:ln>
+                  </pic:spPr>
+                </pic:pic>
+              </a:graphicData>
+            </a:graphic>
+            <wp14:sizeRelH relativeFrom="page">
+              <wp14:pctWidth>0</wp14:pctWidth>
+            </wp14:sizeRelH>
+            <wp14:sizeRelV relativeFrom="page">
+              <wp14:pctHeight>0</wp14:pctHeight>
+            </wp14:sizeRelV>
+          </wp:anchor>
+        </w:drawing>
+      </w:r>
+    </w:p>
+    <w:p>
+      <w:pPr>
+        <w:rPr>
+          <w:sz w:val="24"/>
+          <w:szCs w:val="24"/>
+        </w:rPr>
+      </w:pPr>
+    </w:p>
+    <w:p>
+      <w:pPr>
+        <w:rPr>
+          <w:sz w:val="24"/>
+          <w:szCs w:val="24"/>
+        </w:rPr>
+      </w:pPr>
+    </w:p>
+    <w:p>
+      <w:pPr>
+        <w:rPr>
+          <w:sz w:val="24"/>
+          <w:szCs w:val="24"/>
+        </w:rPr>
+      </w:pPr>
+    </w:p>
+    <w:p>
+      <w:pPr>
+        <w:rPr>
+          <w:sz w:val="24"/>
+          <w:szCs w:val="24"/>
+        </w:rPr>
+      </w:pPr>
+    </w:p>
+    <w:p>
+      <w:pPr>
+        <w:rPr>
+          <w:sz w:val="24"/>
+          <w:szCs w:val="24"/>
+        </w:rPr>
+      </w:pPr>
+    </w:p>
+    <w:p>
+      <w:pPr>
+        <w:rPr>
+          <w:sz w:val="24"/>
+          <w:szCs w:val="24"/>
+        </w:rPr>
+      </w:pPr>
+    </w:p>
+    <w:p>
+      <w:pPr>
+        <w:rPr>
+          <w:sz w:val="24"/>
+          <w:szCs w:val="24"/>
+        </w:rPr>
+      </w:pPr>
+    </w:p>
+    <w:p>
+      <w:pPr>
+        <w:rPr>
+          <w:sz w:val="24"/>
+          <w:szCs w:val="24"/>
+        </w:rPr>
+      </w:pPr>
+    </w:p>
+    <w:p>
+      <w:pPr>
+        <w:rPr>
+          <w:sz w:val="24"/>
+          <w:szCs w:val="24"/>
+        </w:rPr>
+      </w:pPr>
+    </w:p>
+    <w:p>
+      <w:pPr>
+        <w:rPr>
+          <w:sz w:val="24"/>
+          <w:szCs w:val="24"/>
+        </w:rPr>
+      </w:pPr>
+    </w:p>
+    <w:p>
+      <w:pPr>
+        <w:rPr>
+          <w:sz w:val="24"/>
+          <w:szCs w:val="24"/>
+        </w:rPr>
+      </w:pPr>
+    </w:p>
+    <w:p>
+      <w:pPr>
+        <w:rPr>
+          <w:sz w:val="24"/>
+          <w:szCs w:val="24"/>
+        </w:rPr>
+      </w:pPr>
+    </w:p>
+    <w:p>
+      <w:pPr>
+        <w:rPr>
+          <w:sz w:val="24"/>
+          <w:szCs w:val="24"/>
+        </w:rPr>
+      </w:pPr>
+    </w:p>
+    <w:p>
+      <w:pPr>
+        <w:rPr>
+          <w:sz w:val="24"/>
+          <w:szCs w:val="24"/>
+        </w:rPr>
+      </w:pPr>
+    </w:p>
+    <w:p>
+      <w:pPr>
+        <w:rPr>
+          <w:sz w:val="24"/>
+          <w:szCs w:val="24"/>
+        </w:rPr>
+      </w:pPr>
+      <w:r>
+        <w:rPr>
+          <w:sz w:val="24"/>
+          <w:szCs w:val="24"/>
+        </w:rPr>
+        <w:t>Round 3</w:t>
+      </w:r>
     </w:p>
     <w:p>
       <w:pPr>
@@ -952,6 +2343,15 @@
     <w:lsdException w:name="Strong" w:semiHidden="0" w:uiPriority="22" w:unhideWhenUsed="0" w:qFormat="1"/>
     <w:lsdException w:name="Emphasis" w:semiHidden="0" w:uiPriority="20" w:unhideWhenUsed="0" w:qFormat="1"/>
     <w:lsdException w:name="Table Grid" w:semiHidden="0" w:uiPriority="59" w:unhideWhenUsed="0"/>
+    <w:lsdException w:name="Note Level 1" w:semiHidden="0" w:unhideWhenUsed="0"/>
+    <w:lsdException w:name="Note Level 2" w:semiHidden="0" w:unhideWhenUsed="0"/>
+    <w:lsdException w:name="Note Level 3" w:semiHidden="0" w:unhideWhenUsed="0"/>
+    <w:lsdException w:name="Note Level 4" w:semiHidden="0" w:unhideWhenUsed="0"/>
+    <w:lsdException w:name="Note Level 5" w:semiHidden="0" w:unhideWhenUsed="0"/>
+    <w:lsdException w:name="Note Level 6" w:semiHidden="0" w:unhideWhenUsed="0"/>
+    <w:lsdException w:name="Note Level 7" w:semiHidden="0" w:unhideWhenUsed="0"/>
+    <w:lsdException w:name="Note Level 8" w:semiHidden="0" w:unhideWhenUsed="0"/>
+    <w:lsdException w:name="Note Level 9" w:semiHidden="0" w:unhideWhenUsed="0"/>
     <w:lsdException w:name="Placeholder Text" w:unhideWhenUsed="0"/>
     <w:lsdException w:name="No Spacing" w:semiHidden="0" w:uiPriority="1" w:unhideWhenUsed="0" w:qFormat="1"/>
     <w:lsdException w:name="Light Shading" w:semiHidden="0" w:uiPriority="60" w:unhideWhenUsed="0"/>
@@ -1154,6 +2554,37 @@
       </w:tblCellMar>
     </w:tblPr>
   </w:style>
+  <w:style w:type="paragraph" w:styleId="BalloonText">
+    <w:name w:val="Balloon Text"/>
+    <w:basedOn w:val="Normal"/>
+    <w:link w:val="BalloonTextChar"/>
+    <w:uiPriority w:val="99"/>
+    <w:semiHidden/>
+    <w:unhideWhenUsed/>
+    <w:rsid w:val="00FB048C"/>
+    <w:pPr>
+      <w:spacing w:after="0" w:line="240" w:lineRule="auto"/>
+    </w:pPr>
+    <w:rPr>
+      <w:rFonts w:ascii="Lucida Grande" w:hAnsi="Lucida Grande" w:cs="Lucida Grande"/>
+      <w:sz w:val="18"/>
+      <w:szCs w:val="18"/>
+    </w:rPr>
+  </w:style>
+  <w:style w:type="character" w:customStyle="1" w:styleId="BalloonTextChar">
+    <w:name w:val="Balloon Text Char"/>
+    <w:basedOn w:val="DefaultParagraphFont"/>
+    <w:link w:val="BalloonText"/>
+    <w:uiPriority w:val="99"/>
+    <w:semiHidden/>
+    <w:rsid w:val="00FB048C"/>
+    <w:rPr>
+      <w:rFonts w:ascii="Lucida Grande" w:hAnsi="Lucida Grande" w:cs="Lucida Grande"/>
+      <w:sz w:val="18"/>
+      <w:szCs w:val="18"/>
+      <w:lang w:eastAsia="zh-CN"/>
+    </w:rPr>
+  </w:style>
 </w:styles>
 </file>
 
@@ -1197,6 +2628,15 @@
     <w:lsdException w:name="Strong" w:semiHidden="0" w:uiPriority="22" w:unhideWhenUsed="0" w:qFormat="1"/>
     <w:lsdException w:name="Emphasis" w:semiHidden="0" w:uiPriority="20" w:unhideWhenUsed="0" w:qFormat="1"/>
     <w:lsdException w:name="Table Grid" w:semiHidden="0" w:uiPriority="59" w:unhideWhenUsed="0"/>
+    <w:lsdException w:name="Note Level 1" w:semiHidden="0" w:unhideWhenUsed="0"/>
+    <w:lsdException w:name="Note Level 2" w:semiHidden="0" w:unhideWhenUsed="0"/>
+    <w:lsdException w:name="Note Level 3" w:semiHidden="0" w:unhideWhenUsed="0"/>
+    <w:lsdException w:name="Note Level 4" w:semiHidden="0" w:unhideWhenUsed="0"/>
+    <w:lsdException w:name="Note Level 5" w:semiHidden="0" w:unhideWhenUsed="0"/>
+    <w:lsdException w:name="Note Level 6" w:semiHidden="0" w:unhideWhenUsed="0"/>
+    <w:lsdException w:name="Note Level 7" w:semiHidden="0" w:unhideWhenUsed="0"/>
+    <w:lsdException w:name="Note Level 8" w:semiHidden="0" w:unhideWhenUsed="0"/>
+    <w:lsdException w:name="Note Level 9" w:semiHidden="0" w:unhideWhenUsed="0"/>
     <w:lsdException w:name="Placeholder Text" w:unhideWhenUsed="0"/>
     <w:lsdException w:name="No Spacing" w:semiHidden="0" w:uiPriority="1" w:unhideWhenUsed="0" w:qFormat="1"/>
     <w:lsdException w:name="Light Shading" w:semiHidden="0" w:uiPriority="60" w:unhideWhenUsed="0"/>
@@ -1398,6 +2838,37 @@
         <w:right w:w="108" w:type="dxa"/>
       </w:tblCellMar>
     </w:tblPr>
+  </w:style>
+  <w:style w:type="paragraph" w:styleId="BalloonText">
+    <w:name w:val="Balloon Text"/>
+    <w:basedOn w:val="Normal"/>
+    <w:link w:val="BalloonTextChar"/>
+    <w:uiPriority w:val="99"/>
+    <w:semiHidden/>
+    <w:unhideWhenUsed/>
+    <w:rsid w:val="00FB048C"/>
+    <w:pPr>
+      <w:spacing w:after="0" w:line="240" w:lineRule="auto"/>
+    </w:pPr>
+    <w:rPr>
+      <w:rFonts w:ascii="Lucida Grande" w:hAnsi="Lucida Grande" w:cs="Lucida Grande"/>
+      <w:sz w:val="18"/>
+      <w:szCs w:val="18"/>
+    </w:rPr>
+  </w:style>
+  <w:style w:type="character" w:customStyle="1" w:styleId="BalloonTextChar">
+    <w:name w:val="Balloon Text Char"/>
+    <w:basedOn w:val="DefaultParagraphFont"/>
+    <w:link w:val="BalloonText"/>
+    <w:uiPriority w:val="99"/>
+    <w:semiHidden/>
+    <w:rsid w:val="00FB048C"/>
+    <w:rPr>
+      <w:rFonts w:ascii="Lucida Grande" w:hAnsi="Lucida Grande" w:cs="Lucida Grande"/>
+      <w:sz w:val="18"/>
+      <w:szCs w:val="18"/>
+      <w:lang w:eastAsia="zh-CN"/>
+    </w:rPr>
   </w:style>
 </w:styles>
 </file>

</xml_diff>